<commit_message>
Enhance proposal generation functionality and document management
- Updated the proposal generation process to include a new routing mechanism for better team integration, replacing "technical_team" with "proposal_supervisor".
- Introduced image insertion capabilities in DOCX documents, allowing users to specify image dimensions and positioning relative to existing content.
- Improved the overall structure and clarity of generated proposal documents, including updates to timestamps and content formatting.
- Refactored related code for better maintainability and performance, ensuring a smoother user experience in document handling.
</commit_message>
<xml_diff>
--- a/master.docx
+++ b/master.docx
@@ -72,6 +72,10 @@
         <w:br/>
         <w:br/>
         <w:t>11. Approval Certificate</w:t>
+        <w:br/>
+        <w:br/>
+        <w:t>![studio_ui.png](studio_ui.png)</w:t>
+        <w:br/>
       </w:r>
     </w:p>
     <w:p>
@@ -1471,6 +1475,78 @@
           <w:i/>
         </w:rPr>
         <w:t>This document was generated using an AI-powered proposal generation system.</w:t>
+      </w:r>
+    </w:p>
+    <w:p>
+      <w:r>
+        <w:drawing>
+          <wp:inline xmlns:a="http://schemas.openxmlformats.org/drawingml/2006/main" xmlns:pic="http://schemas.openxmlformats.org/drawingml/2006/picture">
+            <wp:extent cx="2743200" cy="1971918"/>
+            <wp:docPr id="1" name="Picture 1"/>
+            <wp:cNvGraphicFramePr>
+              <a:graphicFrameLocks noChangeAspect="1"/>
+            </wp:cNvGraphicFramePr>
+            <a:graphic>
+              <a:graphicData uri="http://schemas.openxmlformats.org/drawingml/2006/picture">
+                <pic:pic>
+                  <pic:nvPicPr>
+                    <pic:cNvPr id="0" name="studio_ui.png"/>
+                    <pic:cNvPicPr/>
+                  </pic:nvPicPr>
+                  <pic:blipFill>
+                    <a:blip r:embed="rId9"/>
+                    <a:stretch>
+                      <a:fillRect/>
+                    </a:stretch>
+                  </pic:blipFill>
+                  <pic:spPr>
+                    <a:xfrm>
+                      <a:off x="0" y="0"/>
+                      <a:ext cx="2743200" cy="1971918"/>
+                    </a:xfrm>
+                    <a:prstGeom prst="rect"/>
+                  </pic:spPr>
+                </pic:pic>
+              </a:graphicData>
+            </a:graphic>
+          </wp:inline>
+        </w:drawing>
+      </w:r>
+    </w:p>
+    <w:p>
+      <w:r>
+        <w:drawing>
+          <wp:inline xmlns:a="http://schemas.openxmlformats.org/drawingml/2006/main" xmlns:pic="http://schemas.openxmlformats.org/drawingml/2006/picture">
+            <wp:extent cx="1828800" cy="1371600"/>
+            <wp:docPr id="2" name="Picture 2"/>
+            <wp:cNvGraphicFramePr>
+              <a:graphicFrameLocks noChangeAspect="1"/>
+            </wp:cNvGraphicFramePr>
+            <a:graphic>
+              <a:graphicData uri="http://schemas.openxmlformats.org/drawingml/2006/picture">
+                <pic:pic>
+                  <pic:nvPicPr>
+                    <pic:cNvPr id="0" name="image.png"/>
+                    <pic:cNvPicPr/>
+                  </pic:nvPicPr>
+                  <pic:blipFill>
+                    <a:blip r:embed="rId9"/>
+                    <a:stretch>
+                      <a:fillRect/>
+                    </a:stretch>
+                  </pic:blipFill>
+                  <pic:spPr>
+                    <a:xfrm>
+                      <a:off x="0" y="0"/>
+                      <a:ext cx="1828800" cy="1371600"/>
+                    </a:xfrm>
+                    <a:prstGeom prst="rect"/>
+                  </pic:spPr>
+                </pic:pic>
+              </a:graphicData>
+            </a:graphic>
+          </wp:inline>
+        </w:drawing>
       </w:r>
     </w:p>
     <w:sectPr>

</xml_diff>

<commit_message>
Refactor proposal generation system and remove obsolete files
- Introduced the RFPProposalTeam class to manage specialized nodes for RFP proposal generation, enhancing team coordination for finance, technical, legal, and QA aspects.
- Deleted outdated documentation and test scripts related to document generation, streamlining the codebase.
- Removed the document generator module and related files to improve maintainability and focus on the new proposal generation architecture.
- Updated routing logic in the agent system to facilitate better integration and content generation for proposals.
</commit_message>
<xml_diff>
--- a/master.docx
+++ b/master.docx
@@ -36,46 +36,7 @@
         <w:pStyle w:val="Heading1"/>
       </w:pPr>
       <w:r>
-        <w:t>Table of Contents</w:t>
-        <w:br/>
-        <w:br/>
-        <w:t>1. Summary</w:t>
-        <w:br/>
-        <w:t>This document is the application for CPX's RFP, which presents the Cyber Security Management Project.</w:t>
-        <w:br/>
-        <w:br/>
-        <w:t>2. About CPX</w:t>
-        <w:br/>
-        <w:br/>
-        <w:t>3. Understanding of Requirements</w:t>
-        <w:br/>
-        <w:br/>
-        <w:t>4. Proposed Solution</w:t>
-        <w:br/>
-        <w:br/>
-        <w:t>5. Implementation Plan</w:t>
-        <w:br/>
-        <w:br/>
-        <w:t>6. Team and Experience</w:t>
-        <w:br/>
-        <w:br/>
-        <w:t>7. Pricing</w:t>
-        <w:br/>
-        <w:br/>
-        <w:t>8. Terms and Conditions</w:t>
-        <w:br/>
-        <w:br/>
-        <w:t>9. Additional Services</w:t>
-        <w:br/>
-        <w:br/>
-        <w:t>10. Appendices</w:t>
-        <w:br/>
-        <w:br/>
-        <w:t>11. Approval Certificate</w:t>
-        <w:br/>
-        <w:br/>
-        <w:t>![studio_ui.png](studio_ui.png)</w:t>
-        <w:br/>
+        <w:t>RFP-OLools-9903</w:t>
       </w:r>
     </w:p>
     <w:p>
@@ -368,10 +329,98 @@
     <w:p/>
     <w:p>
       <w:r>
-        <w:rPr>
-          <w:b/>
-        </w:rPr>
-        <w:t>8. Terms and Conditions</w:t>
+        <w:t>## Finance Team Response</w:t>
+        <w:br/>
+        <w:br/>
+        <w:t>### Budget Overview</w:t>
+        <w:br/>
+        <w:t>- Total project budget: $2,000,000 - $5,000,000</w:t>
+        <w:br/>
+        <w:t>- Ongoing operational costs: $200,000 - $500,000 annually</w:t>
+        <w:br/>
+        <w:t>- Cost optimization and savings targets</w:t>
+        <w:br/>
+        <w:t>- ROI analysis and justification</w:t>
+        <w:br/>
+        <w:br/>
+        <w:t>### Budget Breakdown</w:t>
+        <w:br/>
+        <w:t>| Item                        | Cost Estimate    |</w:t>
+        <w:br/>
+        <w:t>|-----------------------------|------------------|</w:t>
+        <w:br/>
+        <w:t>| Software Development        | $1,500,000       |</w:t>
+        <w:br/>
+        <w:t>| Hardware Infrastructure     | $500,000         |</w:t>
+        <w:br/>
+        <w:t>| Training and Implementation | $300,000         |</w:t>
+        <w:br/>
+        <w:t>| Contingency                 | $200,000         |</w:t>
+        <w:br/>
+        <w:t>| Total                       | $2,500,000       |</w:t>
+        <w:br/>
+        <w:br/>
+        <w:t>### Pricing Model and Payment Terms</w:t>
+        <w:br/>
+        <w:t>- Fixed-price contract with milestone payments</w:t>
+        <w:br/>
+        <w:t>- 30% upfront, 30% at project midpoint, 40% upon completion</w:t>
+        <w:br/>
+        <w:t>- Payment terms: Net 30 days</w:t>
+        <w:br/>
+        <w:br/>
+        <w:t>### Financial Justifications and ROI Analysis</w:t>
+        <w:br/>
+        <w:t>- Cost savings from process automation and error reduction</w:t>
+        <w:br/>
+        <w:t>- Improved data visibility leading to better decision-making</w:t>
+        <w:br/>
+        <w:t>- Enhanced user experience and productivity gains</w:t>
+        <w:br/>
+        <w:t>- Scalability and maintainability benefits</w:t>
+        <w:br/>
+        <w:t>- ROI projected at 20% over 3 years</w:t>
+        <w:br/>
+        <w:br/>
+        <w:t>### Cost-Benefit Analysis</w:t>
+        <w:br/>
+        <w:t>- Cost savings vs. operational efficiency improvements</w:t>
+        <w:br/>
+        <w:t>- Long-term benefits vs. initial investment</w:t>
+        <w:br/>
+        <w:t>- Value proposition compared to alternative solutions</w:t>
+        <w:br/>
+        <w:br/>
+        <w:t>### Resource Allocation</w:t>
+        <w:br/>
+        <w:t>- Dedicated project team with relevant expertise</w:t>
+        <w:br/>
+        <w:t>- Allocation of resources based on project phases and requirements</w:t>
+        <w:br/>
+        <w:t>- Backup resources identified for risk mitigation</w:t>
+        <w:br/>
+        <w:br/>
+        <w:t>### Financial Risk Assessment</w:t>
+        <w:br/>
+        <w:t>- Identified technical risks and mitigation strategies</w:t>
+        <w:br/>
+        <w:t>- Contingency planning for schedule risks</w:t>
+        <w:br/>
+        <w:t>- Resource risks addressed with backup plans</w:t>
+        <w:br/>
+        <w:t>- Quality risks mitigated through testing procedures</w:t>
+        <w:br/>
+        <w:br/>
+        <w:t>### Payment Schedules and Milestones</w:t>
+        <w:br/>
+        <w:t>- Milestone 1: Software Development Kickoff - 30% payment</w:t>
+        <w:br/>
+        <w:t>- Milestone 2: System Testing and User Training - 30% payment</w:t>
+        <w:br/>
+        <w:t>- Milestone 3: Go-Live and Implementation - 40% payment</w:t>
+        <w:br/>
+        <w:br/>
+        <w:t>Ensure all financial content is accurate, compliant with industry standards, transparent, detailed, and aligned with the client's requirements.</w:t>
       </w:r>
     </w:p>
     <w:p>

</xml_diff>

<commit_message>
Refactor agent system to replace 'react_agent' with 'rct_agent'
- Updated all references from 'react_agent' to 'rct_agent' across multiple files to ensure consistency in the codebase.
- Removed obsolete 'react_agent' directory and its associated files to streamline the project structure.
- Adjusted documentation and integration summaries to reflect the new agent naming convention.
- Enhanced overall maintainability and clarity of the agent system by consolidating related components.
</commit_message>
<xml_diff>
--- a/master.docx
+++ b/master.docx
@@ -9,10 +9,7 @@
         <w:rPr/>
       </w:pPr>
       <w:r>
-        <w:rPr>
-          <w:rtl w:val="0"/>
-        </w:rPr>
-        <w:t xml:space="preserve">rfp-bid-990.3</w:t>
+        <w:t>rfp-asd-2349991-V3</w:t>
       </w:r>
     </w:p>
     <w:p>
@@ -265,10 +262,7 @@
         <w:rPr/>
       </w:pPr>
       <w:r>
-        <w:rPr>
-          <w:rtl w:val="0"/>
-        </w:rPr>
-        <w:t xml:space="preserve">2. About TechCorp</w:t>
+        <w:t>2. About CPX</w:t>
       </w:r>
     </w:p>
     <w:p>
@@ -702,6 +696,78 @@
         <w:rPr>
           <w:rtl w:val="0"/>
         </w:rPr>
+      </w:r>
+    </w:p>
+    <w:p>
+      <w:r>
+        <w:drawing>
+          <wp:inline>
+            <wp:extent cx="4572000" cy="3312125"/>
+            <wp:docPr id="6" name="Picture 6"/>
+            <wp:cNvGraphicFramePr>
+              <a:graphicFrameLocks noChangeAspect="1"/>
+            </wp:cNvGraphicFramePr>
+            <a:graphic>
+              <a:graphicData uri="http://schemas.openxmlformats.org/drawingml/2006/picture">
+                <pic:pic>
+                  <pic:nvPicPr>
+                    <pic:cNvPr id="0" name="image.png"/>
+                    <pic:cNvPicPr/>
+                  </pic:nvPicPr>
+                  <pic:blipFill>
+                    <a:blip r:embed="rId7"/>
+                    <a:stretch>
+                      <a:fillRect/>
+                    </a:stretch>
+                  </pic:blipFill>
+                  <pic:spPr>
+                    <a:xfrm>
+                      <a:off x="0" y="0"/>
+                      <a:ext cx="4572000" cy="3312125"/>
+                    </a:xfrm>
+                    <a:prstGeom prst="rect"/>
+                  </pic:spPr>
+                </pic:pic>
+              </a:graphicData>
+            </a:graphic>
+          </wp:inline>
+        </w:drawing>
+      </w:r>
+    </w:p>
+    <w:p>
+      <w:r>
+        <w:drawing>
+          <wp:inline>
+            <wp:extent cx="4572000" cy="2961224"/>
+            <wp:docPr id="5" name="Picture 5"/>
+            <wp:cNvGraphicFramePr>
+              <a:graphicFrameLocks noChangeAspect="1"/>
+            </wp:cNvGraphicFramePr>
+            <a:graphic>
+              <a:graphicData uri="http://schemas.openxmlformats.org/drawingml/2006/picture">
+                <pic:pic>
+                  <pic:nvPicPr>
+                    <pic:cNvPr id="0" name="image.png"/>
+                    <pic:cNvPicPr/>
+                  </pic:nvPicPr>
+                  <pic:blipFill>
+                    <a:blip r:embed="rId6"/>
+                    <a:stretch>
+                      <a:fillRect/>
+                    </a:stretch>
+                  </pic:blipFill>
+                  <pic:spPr>
+                    <a:xfrm>
+                      <a:off x="0" y="0"/>
+                      <a:ext cx="4572000" cy="2961224"/>
+                    </a:xfrm>
+                    <a:prstGeom prst="rect"/>
+                  </pic:spPr>
+                </pic:pic>
+              </a:graphicData>
+            </a:graphic>
+          </wp:inline>
+        </w:drawing>
       </w:r>
     </w:p>
     <w:p>
@@ -2947,10 +3013,7 @@
         <w:rPr/>
       </w:pPr>
       <w:r>
-        <w:rPr>
-          <w:rtl w:val="0"/>
-        </w:rPr>
-        <w:t xml:space="preserve">2.1. CPX Purpose &amp; Value</w:t>
+        <w:t>Test Update</w:t>
       </w:r>
     </w:p>
     <w:p>
@@ -3742,6 +3805,42 @@
           <w:rtl w:val="0"/>
         </w:rPr>
         <w:t xml:space="preserve">We propose a cloud-native, microservices architecture built on modern containerization platforms with automated CI/CD pipelines.</w:t>
+      </w:r>
+    </w:p>
+    <w:p>
+      <w:r>
+        <w:drawing>
+          <wp:inline>
+            <wp:extent cx="4572000" cy="3474720"/>
+            <wp:docPr id="7" name="Picture 7"/>
+            <wp:cNvGraphicFramePr>
+              <a:graphicFrameLocks noChangeAspect="1"/>
+            </wp:cNvGraphicFramePr>
+            <a:graphic>
+              <a:graphicData uri="http://schemas.openxmlformats.org/drawingml/2006/picture">
+                <pic:pic>
+                  <pic:nvPicPr>
+                    <pic:cNvPr id="0" name="image_6.png"/>
+                    <pic:cNvPicPr/>
+                  </pic:nvPicPr>
+                  <pic:blipFill>
+                    <a:blip r:embed="rId10"/>
+                    <a:stretch>
+                      <a:fillRect/>
+                    </a:stretch>
+                  </pic:blipFill>
+                  <pic:spPr>
+                    <a:xfrm>
+                      <a:off x="0" y="0"/>
+                      <a:ext cx="4572000" cy="3474720"/>
+                    </a:xfrm>
+                    <a:prstGeom prst="rect"/>
+                  </pic:spPr>
+                </pic:pic>
+              </a:graphicData>
+            </a:graphic>
+          </wp:inline>
+        </w:drawing>
       </w:r>
     </w:p>
     <w:p>

</xml_diff>

<commit_message>
Update document generation and response handling in agent system
- Modified the message formatting for responses from the finance, technical, legal, and QA teams to include code block syntax for better readability in the generated documents.
- Removed commented-out error handling code in the image adder node to clean up the codebase.
- Updated the master document with new content identifiers and improved breadcrumb navigation for better document structure.
</commit_message>
<xml_diff>
--- a/master.docx
+++ b/master.docx
@@ -498,6 +498,78 @@
       </w:r>
     </w:p>
     <w:p>
+      <w:r>
+        <w:drawing>
+          <wp:inline>
+            <wp:extent cx="4572000" cy="3312125"/>
+            <wp:docPr id="12" name="Picture 12"/>
+            <wp:cNvGraphicFramePr>
+              <a:graphicFrameLocks noChangeAspect="1"/>
+            </wp:cNvGraphicFramePr>
+            <a:graphic>
+              <a:graphicData uri="http://schemas.openxmlformats.org/drawingml/2006/picture">
+                <pic:pic>
+                  <pic:nvPicPr>
+                    <pic:cNvPr id="0" name="image.png"/>
+                    <pic:cNvPicPr/>
+                  </pic:nvPicPr>
+                  <pic:blipFill>
+                    <a:blip r:embed="rId7"/>
+                    <a:stretch>
+                      <a:fillRect/>
+                    </a:stretch>
+                  </pic:blipFill>
+                  <pic:spPr>
+                    <a:xfrm>
+                      <a:off x="0" y="0"/>
+                      <a:ext cx="4572000" cy="3312125"/>
+                    </a:xfrm>
+                    <a:prstGeom prst="rect"/>
+                  </pic:spPr>
+                </pic:pic>
+              </a:graphicData>
+            </a:graphic>
+          </wp:inline>
+        </w:drawing>
+      </w:r>
+    </w:p>
+    <w:p>
+      <w:r>
+        <w:drawing>
+          <wp:inline>
+            <wp:extent cx="4572000" cy="3312125"/>
+            <wp:docPr id="9" name="Picture 9"/>
+            <wp:cNvGraphicFramePr>
+              <a:graphicFrameLocks noChangeAspect="1"/>
+            </wp:cNvGraphicFramePr>
+            <a:graphic>
+              <a:graphicData uri="http://schemas.openxmlformats.org/drawingml/2006/picture">
+                <pic:pic>
+                  <pic:nvPicPr>
+                    <pic:cNvPr id="0" name="image.png"/>
+                    <pic:cNvPicPr/>
+                  </pic:nvPicPr>
+                  <pic:blipFill>
+                    <a:blip r:embed="rId7"/>
+                    <a:stretch>
+                      <a:fillRect/>
+                    </a:stretch>
+                  </pic:blipFill>
+                  <pic:spPr>
+                    <a:xfrm>
+                      <a:off x="0" y="0"/>
+                      <a:ext cx="4572000" cy="3312125"/>
+                    </a:xfrm>
+                    <a:prstGeom prst="rect"/>
+                  </pic:spPr>
+                </pic:pic>
+              </a:graphicData>
+            </a:graphic>
+          </wp:inline>
+        </w:drawing>
+      </w:r>
+    </w:p>
+    <w:p>
       <w:pPr>
         <w:rPr/>
       </w:pPr>
@@ -696,6 +768,78 @@
         <w:rPr>
           <w:rtl w:val="0"/>
         </w:rPr>
+      </w:r>
+    </w:p>
+    <w:p>
+      <w:r>
+        <w:drawing>
+          <wp:inline>
+            <wp:extent cx="4572000" cy="2961224"/>
+            <wp:docPr id="11" name="Picture 11"/>
+            <wp:cNvGraphicFramePr>
+              <a:graphicFrameLocks noChangeAspect="1"/>
+            </wp:cNvGraphicFramePr>
+            <a:graphic>
+              <a:graphicData uri="http://schemas.openxmlformats.org/drawingml/2006/picture">
+                <pic:pic>
+                  <pic:nvPicPr>
+                    <pic:cNvPr id="0" name="image.png"/>
+                    <pic:cNvPicPr/>
+                  </pic:nvPicPr>
+                  <pic:blipFill>
+                    <a:blip r:embed="rId6"/>
+                    <a:stretch>
+                      <a:fillRect/>
+                    </a:stretch>
+                  </pic:blipFill>
+                  <pic:spPr>
+                    <a:xfrm>
+                      <a:off x="0" y="0"/>
+                      <a:ext cx="4572000" cy="2961224"/>
+                    </a:xfrm>
+                    <a:prstGeom prst="rect"/>
+                  </pic:spPr>
+                </pic:pic>
+              </a:graphicData>
+            </a:graphic>
+          </wp:inline>
+        </w:drawing>
+      </w:r>
+    </w:p>
+    <w:p>
+      <w:r>
+        <w:drawing>
+          <wp:inline>
+            <wp:extent cx="4572000" cy="2961224"/>
+            <wp:docPr id="8" name="Picture 8"/>
+            <wp:cNvGraphicFramePr>
+              <a:graphicFrameLocks noChangeAspect="1"/>
+            </wp:cNvGraphicFramePr>
+            <a:graphic>
+              <a:graphicData uri="http://schemas.openxmlformats.org/drawingml/2006/picture">
+                <pic:pic>
+                  <pic:nvPicPr>
+                    <pic:cNvPr id="0" name="image.png"/>
+                    <pic:cNvPicPr/>
+                  </pic:nvPicPr>
+                  <pic:blipFill>
+                    <a:blip r:embed="rId6"/>
+                    <a:stretch>
+                      <a:fillRect/>
+                    </a:stretch>
+                  </pic:blipFill>
+                  <pic:spPr>
+                    <a:xfrm>
+                      <a:off x="0" y="0"/>
+                      <a:ext cx="4572000" cy="2961224"/>
+                    </a:xfrm>
+                    <a:prstGeom prst="rect"/>
+                  </pic:spPr>
+                </pic:pic>
+              </a:graphicData>
+            </a:graphic>
+          </wp:inline>
+        </w:drawing>
       </w:r>
     </w:p>
     <w:p>
@@ -3805,6 +3949,78 @@
           <w:rtl w:val="0"/>
         </w:rPr>
         <w:t xml:space="preserve">We propose a cloud-native, microservices architecture built on modern containerization platforms with automated CI/CD pipelines.</w:t>
+      </w:r>
+    </w:p>
+    <w:p>
+      <w:r>
+        <w:drawing>
+          <wp:inline>
+            <wp:extent cx="4572000" cy="3474720"/>
+            <wp:docPr id="13" name="Picture 13"/>
+            <wp:cNvGraphicFramePr>
+              <a:graphicFrameLocks noChangeAspect="1"/>
+            </wp:cNvGraphicFramePr>
+            <a:graphic>
+              <a:graphicData uri="http://schemas.openxmlformats.org/drawingml/2006/picture">
+                <pic:pic>
+                  <pic:nvPicPr>
+                    <pic:cNvPr id="0" name="image.png"/>
+                    <pic:cNvPicPr/>
+                  </pic:nvPicPr>
+                  <pic:blipFill>
+                    <a:blip r:embed="rId10"/>
+                    <a:stretch>
+                      <a:fillRect/>
+                    </a:stretch>
+                  </pic:blipFill>
+                  <pic:spPr>
+                    <a:xfrm>
+                      <a:off x="0" y="0"/>
+                      <a:ext cx="4572000" cy="3474720"/>
+                    </a:xfrm>
+                    <a:prstGeom prst="rect"/>
+                  </pic:spPr>
+                </pic:pic>
+              </a:graphicData>
+            </a:graphic>
+          </wp:inline>
+        </w:drawing>
+      </w:r>
+    </w:p>
+    <w:p>
+      <w:r>
+        <w:drawing>
+          <wp:inline>
+            <wp:extent cx="4572000" cy="3474720"/>
+            <wp:docPr id="10" name="Picture 10"/>
+            <wp:cNvGraphicFramePr>
+              <a:graphicFrameLocks noChangeAspect="1"/>
+            </wp:cNvGraphicFramePr>
+            <a:graphic>
+              <a:graphicData uri="http://schemas.openxmlformats.org/drawingml/2006/picture">
+                <pic:pic>
+                  <pic:nvPicPr>
+                    <pic:cNvPr id="0" name="image.png"/>
+                    <pic:cNvPicPr/>
+                  </pic:nvPicPr>
+                  <pic:blipFill>
+                    <a:blip r:embed="rId10"/>
+                    <a:stretch>
+                      <a:fillRect/>
+                    </a:stretch>
+                  </pic:blipFill>
+                  <pic:spPr>
+                    <a:xfrm>
+                      <a:off x="0" y="0"/>
+                      <a:ext cx="4572000" cy="3474720"/>
+                    </a:xfrm>
+                    <a:prstGeom prst="rect"/>
+                  </pic:spPr>
+                </pic:pic>
+              </a:graphicData>
+            </a:graphic>
+          </wp:inline>
+        </w:drawing>
       </w:r>
     </w:p>
     <w:p>

</xml_diff>

<commit_message>
Enhance document editing capabilities and improve markdown conversion
- Updated the agent system to facilitate editing of DOCX documents by changing response messages to indicate content conversion from markdown to DOCX format.
- Enhanced the system prompt to clarify the agent's role in document manipulation, including specific guidelines for RFP content integration and markdown conversion rules.
- Introduced new functions for inserting content into DOCX documents, including handling section titles and converting markdown to appropriate DOCX formatting.
- Improved the overall structure and clarity of the codebase by adding detailed comments and enhancing the functionality of existing tools for better document management.
</commit_message>
<xml_diff>
--- a/master.docx
+++ b/master.docx
@@ -5656,6 +5656,273 @@
         <w:rPr>
           <w:rtl w:val="0"/>
         </w:rPr>
+      </w:r>
+    </w:p>
+    <w:p>
+      <w:r>
+        <w:t># Financial Proposal</w:t>
+        <w:br/>
+        <w:br/>
+        <w:t>## Budget Breakdown and Cost Estimates</w:t>
+        <w:br/>
+        <w:br/>
+        <w:t>- **Hardware Costs**: $50,000</w:t>
+        <w:br/>
+        <w:t>- **Software Licensing Fees**: $20,000</w:t>
+        <w:br/>
+        <w:t>- **Implementation Services**: $30,000</w:t>
+        <w:br/>
+        <w:t>- **Training Costs**: $10,000</w:t>
+        <w:br/>
+        <w:t>- **Maintenance and Support**: $15,000</w:t>
+        <w:br/>
+        <w:t>- **Total Estimated Cost**: $125,000</w:t>
+        <w:br/>
+        <w:br/>
+        <w:t>## Pricing Models and Payment Terms</w:t>
+        <w:br/>
+        <w:br/>
+        <w:t>- **Fixed Price Model**: $125,000</w:t>
+        <w:br/>
+        <w:t>- **Payment Terms**: 50% upfront, 25% upon completion of implementation, 25% upon successful training completion</w:t>
+        <w:br/>
+        <w:br/>
+        <w:t>## Financial Justifications and ROI Analysis</w:t>
+        <w:br/>
+        <w:br/>
+        <w:t>- **Expected ROI**: 20% increase in operational efficiency</w:t>
+        <w:br/>
+        <w:t>- **Justification**: Investment in security solutions will reduce potential financial losses due to security breaches</w:t>
+        <w:br/>
+        <w:br/>
+        <w:t>## Cost-Benefit Analysis</w:t>
+        <w:br/>
+        <w:br/>
+        <w:t>- **Cost Savings**: $50,000 annually from improved efficiency</w:t>
+        <w:br/>
+        <w:t>- **Benefits**: Enhanced security posture, reduced downtime, improved customer trust</w:t>
+        <w:br/>
+        <w:br/>
+        <w:t>## Resource Allocation</w:t>
+        <w:br/>
+        <w:br/>
+        <w:t>- **Dedicated Project Manager**: 100% allocation for project duration</w:t>
+        <w:br/>
+        <w:t>- **Technical Team**: 80% allocation during implementation phase</w:t>
+        <w:br/>
+        <w:br/>
+        <w:t>## Financial Risk Assessment</w:t>
+        <w:br/>
+        <w:br/>
+        <w:t>- **Risk Mitigation Strategy**: Contingency fund set aside for unexpected costs</w:t>
+        <w:br/>
+        <w:t>- **Risk Analysis**: Identified potential risks include scope creep and vendor delays</w:t>
+        <w:br/>
+        <w:br/>
+        <w:t>## Payment Schedules and Milestones</w:t>
+        <w:br/>
+        <w:br/>
+        <w:t>- **Milestone 1 (Project Kickoff)**: 50% payment</w:t>
+        <w:br/>
+        <w:t>- **Milestone 2 (Implementation Completion)**: 25% payment</w:t>
+        <w:br/>
+        <w:t>- **Milestone 3 (Training Completion)**: 25% payment</w:t>
+        <w:br/>
+        <w:br/>
+        <w:t>Ensure all financial content is accurate, compliant with industry standards, transparent, and aligned with the client's requirements.</w:t>
+      </w:r>
+    </w:p>
+    <w:p/>
+    <w:p>
+      <w:r>
+        <w:t>Financial Proposal</w:t>
+      </w:r>
+    </w:p>
+    <w:p>
+      <w:r>
+        <w:t>Budget Overview</w:t>
+      </w:r>
+    </w:p>
+    <w:p>
+      <w:r>
+        <w:t>Total Estimated Cost: $XXX,XXX</w:t>
+      </w:r>
+    </w:p>
+    <w:p>
+      <w:r>
+        <w:t>Breakdown:</w:t>
+      </w:r>
+    </w:p>
+    <w:p>
+      <w:r>
+        <w:t>Development Costs: $XX,XXX</w:t>
+      </w:r>
+    </w:p>
+    <w:p>
+      <w:r>
+        <w:t>Testing and Quality Assurance: $XX,XXX</w:t>
+      </w:r>
+    </w:p>
+    <w:p>
+      <w:r>
+        <w:t>Pricing Models and Payment Terms</w:t>
+      </w:r>
+    </w:p>
+    <w:p>
+      <w:r>
+        <w:t>Fixed Price Model</w:t>
+      </w:r>
+    </w:p>
+    <w:p>
+      <w:r>
+        <w:t>Payment Terms:</w:t>
+      </w:r>
+    </w:p>
+    <w:p>
+      <w:r>
+        <w:t>30% upon project kickoff</w:t>
+      </w:r>
+    </w:p>
+    <w:p>
+      <w:r>
+        <w:t># Legal Terms and Compliance</w:t>
+        <w:br/>
+        <w:br/>
+        <w:t>## Contract Terms and Conditions</w:t>
+        <w:br/>
+        <w:t>1. The vendor shall develop a custom web application for [ORGANIZATION NAME] in accordance with the project description provided in the RFP.</w:t>
+        <w:br/>
+        <w:t>2. All deliverables must meet the specified business objectives, including automation of manual processes, data visibility improvements, user experience enhancements, scalability, and integration with existing systems.</w:t>
+        <w:br/>
+        <w:t>3. The vendor is responsible for ensuring the security and confidentiality of all data processed or stored within the web application.</w:t>
+        <w:br/>
+        <w:t>4. Any changes to the scope of work must be approved in writing by both parties through a formal change control process.</w:t>
+        <w:br/>
+        <w:t>5. Payment terms, milestones, and invoicing procedures shall be outlined in a separate agreement or schedule attached to the main contract.</w:t>
+        <w:br/>
+        <w:br/>
+        <w:t>## Legal Compliance Requirements</w:t>
+        <w:br/>
+        <w:t>1. The vendor must comply with all applicable laws, regulations, and industry standards related to software development, data protection, and privacy.</w:t>
+        <w:br/>
+        <w:t>2. Any subcontractors or third parties engaged by the vendor must also adhere to the same legal requirements.</w:t>
+        <w:br/>
+        <w:t>3. The vendor shall provide evidence of compliance with relevant certifications or qualifications as requested by [ORGANIZATION NAME].</w:t>
+        <w:br/>
+        <w:t>4. Regular compliance audits may be conducted by [ORGANIZATION NAME] to ensure ongoing adherence to legal requirements.</w:t>
+        <w:br/>
+        <w:br/>
+        <w:t>## Liability and Indemnification Clauses</w:t>
+        <w:br/>
+        <w:t>1. The vendor shall indemnify and hold harmless [ORGANIZATION NAME] from any claims, damages, or losses arising from the vendor's performance under the contract.</w:t>
+        <w:br/>
+        <w:t>2. Liability for any breach of contract or negligence shall be limited to a specified cap amount as agreed upon by both parties.</w:t>
+        <w:br/>
+        <w:t>3. Insurance requirements, including general liability and professional indemnity coverage, shall be outlined in a separate insurance clause within the contract.</w:t>
+        <w:br/>
+        <w:br/>
+        <w:t>## Intellectual Property Rights</w:t>
+        <w:br/>
+        <w:t>1. All intellectual property rights related to the custom web application developed by the vendor shall belong to [ORGANIZATION NAME].</w:t>
+        <w:br/>
+        <w:t>2. The vendor may retain rights to any pre-existing intellectual property used in the development process, subject to licensing terms agreed upon in writing.</w:t>
+        <w:br/>
+        <w:br/>
+        <w:t>## Data Protection and Privacy</w:t>
+        <w:br/>
+        <w:t>1. The vendor must implement appropriate data protection measures to safeguard the confidentiality and integrity of all data processed within the web application.</w:t>
+        <w:br/>
+        <w:t>2. Data privacy policies and procedures must comply with relevant data protection laws, including but not limited to GDPR, HIPAA, or other applicable regulations.</w:t>
+        <w:br/>
+        <w:t>3. Data breach notification requirements and incident response procedures shall be clearly defined in the contract.</w:t>
+        <w:br/>
+        <w:br/>
+        <w:t>## Regulatory Compliance</w:t>
+        <w:br/>
+        <w:t>1. The vendor must ensure compliance with all regulatory requirements applicable to the development and operation of the custom web application.</w:t>
+        <w:br/>
+        <w:t>2. Any changes in regulatory requirements during the contract term must be promptly communicated to [ORGANIZATION NAME] for review and implementation.</w:t>
+        <w:br/>
+        <w:br/>
+        <w:t>## Service Level Agreements (SLAs)</w:t>
+        <w:br/>
+        <w:t>### SLA Metrics</w:t>
+        <w:br/>
+        <w:t>| Metric | Target | Measurement Method |</w:t>
+        <w:br/>
+        <w:t>|--------|--------|--------------------|</w:t>
+        <w:br/>
+        <w:t>| System Uptime | 99.9% | Monitoring tools |</w:t>
+        <w:br/>
+        <w:t>| Response Time | &lt; 1 second | Performance testing |</w:t>
+        <w:br/>
+        <w:t>| Resolution Time | &lt; 4 hours | Ticketing system |</w:t>
+        <w:br/>
+        <w:br/>
+        <w:t>### Compliance Matrix</w:t>
+        <w:br/>
+        <w:t>| Requirement | Compliance Status | Comments |</w:t>
+        <w:br/>
+        <w:t>|-------------|-------------------|---------|</w:t>
+        <w:br/>
+        <w:t>| ISO 27001 Certification | Met | Valid until [DATE] |</w:t>
+        <w:br/>
+        <w:t>| SOC 2 Type II Report | Pending | Expected completion by [DATE] |</w:t>
+        <w:br/>
+        <w:t>| Penetration Testing | Met | Conducted annually |</w:t>
+        <w:br/>
+        <w:br/>
+        <w:t>## Termination and Dispute Resolution</w:t>
+        <w:br/>
+        <w:t>1. Either party may terminate the contract for cause with written notice if the other party breaches any material term of the agreement.</w:t>
+        <w:br/>
+        <w:t>2. Disputes arising from the contract shall be resolved through mediation or arbitration in accordance with the laws of [JURISDICTION].</w:t>
+        <w:br/>
+        <w:t>3. The prevailing party in any dispute shall be entitled to recover reasonable attorney fees and costs incurred in resolving the dispute.</w:t>
+        <w:br/>
+        <w:br/>
+        <w:t>This legal content is designed to protect the interests of both parties and ensure compliance with relevant laws and regulations. It should be reviewed and customized as necessary to meet the specific requirements of the RFP issued by [ORGANIZATION NAME].</w:t>
+      </w:r>
+    </w:p>
+    <w:p/>
+    <w:p>
+      <w:r>
+        <w:t>Legal Terms and Compliance</w:t>
+      </w:r>
+    </w:p>
+    <w:p>
+      <w:r>
+        <w:t>Contract Terms</w:t>
+      </w:r>
+    </w:p>
+    <w:p>
+      <w:r>
+        <w:t>Standard terms apply</w:t>
+      </w:r>
+    </w:p>
+    <w:p>
+      <w:r>
+        <w:t>Compliance with regulations</w:t>
+      </w:r>
+    </w:p>
+    <w:p>
+      <w:r>
+        <w:t>Liability limitations</w:t>
+      </w:r>
+    </w:p>
+    <w:p>
+      <w:r>
+        <w:t>Compliance Requirements</w:t>
+      </w:r>
+    </w:p>
+    <w:p>
+      <w:r>
+        <w:t>Data protection compliance</w:t>
+      </w:r>
+    </w:p>
+    <w:p>
+      <w:r>
+        <w:t>Industry standards adherence</w:t>
       </w:r>
     </w:p>
     <w:sectPr>

</xml_diff>